<commit_message>
cv navbar style and add hebrew cv
</commit_message>
<xml_diff>
--- a/src/cv/Raz Mantzur CV.docx
+++ b/src/cv/Raz Mantzur CV.docx
@@ -1,6 +1,6 @@
 
 <file path=word/document.xml><?xml version="1.0" encoding="utf-8"?>
-<w:document xmlns:wpc="http://schemas.microsoft.com/office/word/2010/wordprocessingCanvas" xmlns:cx="http://schemas.microsoft.com/office/drawing/2014/chartex" xmlns:cx1="http://schemas.microsoft.com/office/drawing/2015/9/8/chartex" xmlns:cx2="http://schemas.microsoft.com/office/drawing/2015/10/21/chartex" xmlns:cx3="http://schemas.microsoft.com/office/drawing/2016/5/9/chartex" xmlns:cx4="http://schemas.microsoft.com/office/drawing/2016/5/10/chartex" xmlns:cx5="http://schemas.microsoft.com/office/drawing/2016/5/11/chartex" xmlns:cx6="http://schemas.microsoft.com/office/drawing/2016/5/12/chartex" xmlns:cx7="http://schemas.microsoft.com/office/drawing/2016/5/13/chartex" xmlns:cx8="http://schemas.microsoft.com/office/drawing/2016/5/14/chartex" xmlns:mc="http://schemas.openxmlformats.org/markup-compatibility/2006" xmlns:o="urn:schemas-microsoft-com:office:office" xmlns:r="http://schemas.openxmlformats.org/officeDocument/2006/relationships" xmlns:m="http://schemas.openxmlformats.org/officeDocument/2006/math" xmlns:v="urn:schemas-microsoft-com:vml" xmlns:wp14="http://schemas.microsoft.com/office/word/2010/wordprocessingDrawing" xmlns:wp="http://schemas.openxmlformats.org/drawingml/2006/wordprocessingDrawing" xmlns:w10="urn:schemas-microsoft-com:office:word" xmlns:w="http://schemas.openxmlformats.org/wordprocessingml/2006/main" xmlns:w14="http://schemas.microsoft.com/office/word/2010/wordml" xmlns:w15="http://schemas.microsoft.com/office/word/2012/wordml" xmlns:w16se="http://schemas.microsoft.com/office/word/2015/wordml/symex" xmlns:wpg="http://schemas.microsoft.com/office/word/2010/wordprocessingGroup" xmlns:wpi="http://schemas.microsoft.com/office/word/2010/wordprocessingInk" xmlns:wne="http://schemas.microsoft.com/office/word/2006/wordml" xmlns:wps="http://schemas.microsoft.com/office/word/2010/wordprocessingShape" mc:Ignorable="w14 w15 w16se wp14">
+<w:document xmlns:wpc="http://schemas.microsoft.com/office/word/2010/wordprocessingCanvas" xmlns:mc="http://schemas.openxmlformats.org/markup-compatibility/2006" xmlns:o="urn:schemas-microsoft-com:office:office" xmlns:r="http://schemas.openxmlformats.org/officeDocument/2006/relationships" xmlns:m="http://schemas.openxmlformats.org/officeDocument/2006/math" xmlns:v="urn:schemas-microsoft-com:vml" xmlns:wp14="http://schemas.microsoft.com/office/word/2010/wordprocessingDrawing" xmlns:wp="http://schemas.openxmlformats.org/drawingml/2006/wordprocessingDrawing" xmlns:w10="urn:schemas-microsoft-com:office:word" xmlns:w="http://schemas.openxmlformats.org/wordprocessingml/2006/main" xmlns:w14="http://schemas.microsoft.com/office/word/2010/wordml" xmlns:w15="http://schemas.microsoft.com/office/word/2012/wordml" xmlns:wpg="http://schemas.microsoft.com/office/word/2010/wordprocessingGroup" xmlns:wpi="http://schemas.microsoft.com/office/word/2010/wordprocessingInk" xmlns:wne="http://schemas.microsoft.com/office/word/2006/wordml" xmlns:wps="http://schemas.microsoft.com/office/word/2010/wordprocessingShape" mc:Ignorable="w14 w15 wp14">
   <w:background w:color="FFFFFF"/>
   <w:body>
     <w:p>
@@ -739,15 +739,7 @@
         <w:rPr>
           <w:rFonts w:asciiTheme="minorBidi" w:hAnsiTheme="minorBidi" w:cstheme="minorBidi"/>
         </w:rPr>
-        <w:t>I worked as a Frontend develo</w:t>
-      </w:r>
-      <w:bookmarkStart w:id="0" w:name="_GoBack"/>
-      <w:bookmarkEnd w:id="0"/>
-      <w:r>
-        <w:rPr>
-          <w:rFonts w:asciiTheme="minorBidi" w:hAnsiTheme="minorBidi" w:cstheme="minorBidi"/>
-        </w:rPr>
-        <w:t>per in a startup that deals with Pensions &amp; Insurances.</w:t>
+        <w:t>I worked as a Frontend developer in a startup that deals with Pensions &amp; Insurances.</w:t>
       </w:r>
     </w:p>
     <w:p>
@@ -1370,6 +1362,87 @@
           <w:rFonts w:asciiTheme="minorBidi" w:hAnsiTheme="minorBidi" w:cstheme="minorBidi"/>
         </w:rPr>
         <w:t>German: Good communication skills.</w:t>
+      </w:r>
+    </w:p>
+    <w:p>
+      <w:pPr>
+        <w:pStyle w:val="ListParagraph"/>
+        <w:ind w:left="1800"/>
+        <w:jc w:val="right"/>
+        <w:rPr>
+          <w:rFonts w:asciiTheme="minorBidi" w:hAnsiTheme="minorBidi" w:cstheme="minorBidi"/>
+        </w:rPr>
+      </w:pPr>
+    </w:p>
+    <w:p>
+      <w:pPr>
+        <w:pStyle w:val="ListParagraph"/>
+        <w:ind w:left="1800"/>
+        <w:jc w:val="right"/>
+        <w:rPr>
+          <w:rFonts w:asciiTheme="minorBidi" w:hAnsiTheme="minorBidi" w:cstheme="minorBidi"/>
+          <w:b/>
+          <w:bCs/>
+          <w:u w:val="single"/>
+        </w:rPr>
+      </w:pPr>
+      <w:r>
+        <w:rPr>
+          <w:rFonts w:asciiTheme="minorBidi" w:hAnsiTheme="minorBidi" w:cstheme="minorBidi"/>
+          <w:b/>
+          <w:bCs/>
+          <w:u w:val="single"/>
+        </w:rPr>
+        <w:t>Recommendations:</w:t>
+      </w:r>
+    </w:p>
+    <w:p>
+      <w:pPr>
+        <w:pStyle w:val="ListParagraph"/>
+        <w:ind w:left="1800"/>
+        <w:jc w:val="right"/>
+        <w:rPr>
+          <w:rFonts w:asciiTheme="minorBidi" w:hAnsiTheme="minorBidi" w:cstheme="minorBidi" w:hint="cs"/>
+          <w:rtl/>
+        </w:rPr>
+      </w:pPr>
+      <w:r>
+        <w:rPr>
+          <w:rFonts w:asciiTheme="minorBidi" w:hAnsiTheme="minorBidi" w:cstheme="minorBidi"/>
+        </w:rPr>
+        <w:t>Gal Silberman: VP R&amp;D – 052-7864146.</w:t>
+      </w:r>
+      <w:bookmarkStart w:id="0" w:name="_GoBack"/>
+      <w:bookmarkEnd w:id="0"/>
+    </w:p>
+    <w:p>
+      <w:pPr>
+        <w:pStyle w:val="ListParagraph"/>
+        <w:ind w:left="1800"/>
+        <w:jc w:val="right"/>
+        <w:rPr>
+          <w:rFonts w:asciiTheme="minorBidi" w:hAnsiTheme="minorBidi" w:cstheme="minorBidi"/>
+        </w:rPr>
+      </w:pPr>
+      <w:r>
+        <w:rPr>
+          <w:rFonts w:asciiTheme="minorBidi" w:hAnsiTheme="minorBidi" w:cstheme="minorBidi"/>
+        </w:rPr>
+        <w:t xml:space="preserve">Benny </w:t>
+      </w:r>
+      <w:proofErr w:type="spellStart"/>
+      <w:r>
+        <w:rPr>
+          <w:rFonts w:asciiTheme="minorBidi" w:hAnsiTheme="minorBidi" w:cstheme="minorBidi"/>
+        </w:rPr>
+        <w:t>Yehezkel</w:t>
+      </w:r>
+      <w:proofErr w:type="spellEnd"/>
+      <w:r>
+        <w:rPr>
+          <w:rFonts w:asciiTheme="minorBidi" w:hAnsiTheme="minorBidi" w:cstheme="minorBidi"/>
+        </w:rPr>
+        <w:t>: CEO – 0552225555.</w:t>
       </w:r>
     </w:p>
     <w:sectPr>
@@ -1384,7 +1457,7 @@
 </file>
 
 <file path=word/numbering.xml><?xml version="1.0" encoding="utf-8"?>
-<w:numbering xmlns:wpc="http://schemas.microsoft.com/office/word/2010/wordprocessingCanvas" xmlns:cx="http://schemas.microsoft.com/office/drawing/2014/chartex" xmlns:cx1="http://schemas.microsoft.com/office/drawing/2015/9/8/chartex" xmlns:cx2="http://schemas.microsoft.com/office/drawing/2015/10/21/chartex" xmlns:cx3="http://schemas.microsoft.com/office/drawing/2016/5/9/chartex" xmlns:cx4="http://schemas.microsoft.com/office/drawing/2016/5/10/chartex" xmlns:cx5="http://schemas.microsoft.com/office/drawing/2016/5/11/chartex" xmlns:cx6="http://schemas.microsoft.com/office/drawing/2016/5/12/chartex" xmlns:cx7="http://schemas.microsoft.com/office/drawing/2016/5/13/chartex" xmlns:cx8="http://schemas.microsoft.com/office/drawing/2016/5/14/chartex" xmlns:mc="http://schemas.openxmlformats.org/markup-compatibility/2006" xmlns:o="urn:schemas-microsoft-com:office:office" xmlns:r="http://schemas.openxmlformats.org/officeDocument/2006/relationships" xmlns:m="http://schemas.openxmlformats.org/officeDocument/2006/math" xmlns:v="urn:schemas-microsoft-com:vml" xmlns:wp14="http://schemas.microsoft.com/office/word/2010/wordprocessingDrawing" xmlns:wp="http://schemas.openxmlformats.org/drawingml/2006/wordprocessingDrawing" xmlns:w10="urn:schemas-microsoft-com:office:word" xmlns:w="http://schemas.openxmlformats.org/wordprocessingml/2006/main" xmlns:w14="http://schemas.microsoft.com/office/word/2010/wordml" xmlns:w15="http://schemas.microsoft.com/office/word/2012/wordml" xmlns:w16se="http://schemas.microsoft.com/office/word/2015/wordml/symex" xmlns:wpg="http://schemas.microsoft.com/office/word/2010/wordprocessingGroup" xmlns:wpi="http://schemas.microsoft.com/office/word/2010/wordprocessingInk" xmlns:wne="http://schemas.microsoft.com/office/word/2006/wordml" xmlns:wps="http://schemas.microsoft.com/office/word/2010/wordprocessingShape" mc:Ignorable="w14 w15 w16se wp14">
+<w:numbering xmlns:wpc="http://schemas.microsoft.com/office/word/2010/wordprocessingCanvas" xmlns:mc="http://schemas.openxmlformats.org/markup-compatibility/2006" xmlns:o="urn:schemas-microsoft-com:office:office" xmlns:r="http://schemas.openxmlformats.org/officeDocument/2006/relationships" xmlns:m="http://schemas.openxmlformats.org/officeDocument/2006/math" xmlns:v="urn:schemas-microsoft-com:vml" xmlns:wp14="http://schemas.microsoft.com/office/word/2010/wordprocessingDrawing" xmlns:wp="http://schemas.openxmlformats.org/drawingml/2006/wordprocessingDrawing" xmlns:w10="urn:schemas-microsoft-com:office:word" xmlns:w="http://schemas.openxmlformats.org/wordprocessingml/2006/main" xmlns:w14="http://schemas.microsoft.com/office/word/2010/wordml" xmlns:w15="http://schemas.microsoft.com/office/word/2012/wordml" xmlns:wpg="http://schemas.microsoft.com/office/word/2010/wordprocessingGroup" xmlns:wpi="http://schemas.microsoft.com/office/word/2010/wordprocessingInk" xmlns:wne="http://schemas.microsoft.com/office/word/2006/wordml" xmlns:wps="http://schemas.microsoft.com/office/word/2010/wordprocessingShape" mc:Ignorable="w14 w15 wp14">
   <w:numPicBullet w:numPicBulletId="0">
     <w:pict>
       <v:shapetype id="_x0000_t75" coordsize="21600,21600" o:spt="75" o:preferrelative="t" path="m@4@5l@4@11@9@11@9@5xe" filled="f" stroked="f">
@@ -1406,7 +1479,7 @@
         <v:path o:extrusionok="f" gradientshapeok="t" o:connecttype="rect"/>
         <o:lock v:ext="edit" aspectratio="t"/>
       </v:shapetype>
-      <v:shape id="_x0000_i1029" type="#_x0000_t75" style="width:11.25pt;height:11.25pt" o:bullet="t">
+      <v:shape id="_x0000_i1028" type="#_x0000_t75" style="width:11.25pt;height:11.25pt" o:bullet="t">
         <v:imagedata r:id="rId1" o:title="mso2E39"/>
       </v:shape>
     </w:pict>
@@ -2743,7 +2816,7 @@
 </file>
 
 <file path=word/styles.xml><?xml version="1.0" encoding="utf-8"?>
-<w:styles xmlns:mc="http://schemas.openxmlformats.org/markup-compatibility/2006" xmlns:r="http://schemas.openxmlformats.org/officeDocument/2006/relationships" xmlns:w="http://schemas.openxmlformats.org/wordprocessingml/2006/main" xmlns:w14="http://schemas.microsoft.com/office/word/2010/wordml" xmlns:w15="http://schemas.microsoft.com/office/word/2012/wordml" xmlns:w16se="http://schemas.microsoft.com/office/word/2015/wordml/symex" mc:Ignorable="w14 w15 w16se">
+<w:styles xmlns:mc="http://schemas.openxmlformats.org/markup-compatibility/2006" xmlns:r="http://schemas.openxmlformats.org/officeDocument/2006/relationships" xmlns:w="http://schemas.openxmlformats.org/wordprocessingml/2006/main" xmlns:w14="http://schemas.microsoft.com/office/word/2010/wordml" xmlns:w15="http://schemas.microsoft.com/office/word/2012/wordml" mc:Ignorable="w14 w15">
   <w:docDefaults>
     <w:rPrDefault>
       <w:rPr>
@@ -2760,7 +2833,7 @@
       </w:pPr>
     </w:pPrDefault>
   </w:docDefaults>
-  <w:latentStyles w:defLockedState="0" w:defUIPriority="99" w:defSemiHidden="0" w:defUnhideWhenUsed="0" w:defQFormat="0" w:count="374">
+  <w:latentStyles w:defLockedState="0" w:defUIPriority="99" w:defSemiHidden="0" w:defUnhideWhenUsed="0" w:defQFormat="0" w:count="371">
     <w:lsdException w:name="Normal" w:uiPriority="0" w:qFormat="1"/>
     <w:lsdException w:name="heading 1" w:uiPriority="0" w:qFormat="1"/>
     <w:lsdException w:name="heading 2" w:semiHidden="1" w:uiPriority="9" w:unhideWhenUsed="1" w:qFormat="1"/>
@@ -2866,6 +2939,7 @@
     <w:lsdException w:name="HTML Sample" w:semiHidden="1" w:unhideWhenUsed="1"/>
     <w:lsdException w:name="HTML Typewriter" w:semiHidden="1" w:unhideWhenUsed="1"/>
     <w:lsdException w:name="HTML Variable" w:semiHidden="1" w:unhideWhenUsed="1"/>
+    <w:lsdException w:name="Normal Table" w:semiHidden="1" w:unhideWhenUsed="1"/>
     <w:lsdException w:name="annotation subject" w:semiHidden="1" w:unhideWhenUsed="1"/>
     <w:lsdException w:name="No List" w:semiHidden="1" w:unhideWhenUsed="1"/>
     <w:lsdException w:name="Outline List 1" w:semiHidden="1" w:unhideWhenUsed="1"/>
@@ -2910,6 +2984,7 @@
     <w:lsdException w:name="Table Professional" w:semiHidden="1" w:unhideWhenUsed="1"/>
     <w:lsdException w:name="Table Subtle 1" w:semiHidden="1" w:unhideWhenUsed="1"/>
     <w:lsdException w:name="Table Subtle 2" w:semiHidden="1" w:unhideWhenUsed="1"/>
+    <w:lsdException w:name="Table Web 1" w:semiHidden="1" w:unhideWhenUsed="1"/>
     <w:lsdException w:name="Table Web 2" w:semiHidden="1" w:unhideWhenUsed="1"/>
     <w:lsdException w:name="Table Web 3" w:semiHidden="1" w:unhideWhenUsed="1"/>
     <w:lsdException w:name="Balloon Text" w:semiHidden="1" w:unhideWhenUsed="1"/>
@@ -3130,9 +3205,6 @@
     <w:lsdException w:name="List Table 5 Dark Accent 6" w:uiPriority="50"/>
     <w:lsdException w:name="List Table 6 Colorful Accent 6" w:uiPriority="51"/>
     <w:lsdException w:name="List Table 7 Colorful Accent 6" w:uiPriority="52"/>
-    <w:lsdException w:name="Mention" w:semiHidden="1" w:unhideWhenUsed="1"/>
-    <w:lsdException w:name="Smart Hyperlink" w:semiHidden="1" w:unhideWhenUsed="1"/>
-    <w:lsdException w:name="Hashtag" w:semiHidden="1" w:unhideWhenUsed="1"/>
   </w:latentStyles>
   <w:style w:type="paragraph" w:default="1" w:styleId="Normal">
     <w:name w:val="Normal"/>
@@ -3674,7 +3746,7 @@
 </file>
 
 <file path=customXml/itemProps1.xml><?xml version="1.0" encoding="utf-8"?>
-<ds:datastoreItem xmlns:ds="http://schemas.openxmlformats.org/officeDocument/2006/customXml" ds:itemID="{3DAC981A-D569-43CB-9295-816CFCBBED04}">
+<ds:datastoreItem xmlns:ds="http://schemas.openxmlformats.org/officeDocument/2006/customXml" ds:itemID="{DB5720F4-987C-4170-B58D-D0D4E3CDAF4F}">
   <ds:schemaRefs>
     <ds:schemaRef ds:uri="http://schemas.openxmlformats.org/officeDocument/2006/bibliography"/>
   </ds:schemaRefs>

</xml_diff>